<commit_message>
Added first start with head localization
</commit_message>
<xml_diff>
--- a/implementatieplannen/working/week2/Implementatieplan template.docx
+++ b/implementatieplannen/working/week2/Implementatieplan template.docx
@@ -80,6 +80,18 @@
         </w:rPr>
         <w:t xml:space="preserve"> en Koen van der Kruk</w:t>
       </w:r>
+      <w:r>
+        <w:rPr>
+          <w:lang w:val="nl-NL"/>
+        </w:rPr>
+        <w:t xml:space="preserve"> gemaakt op </w:t>
+      </w:r>
+      <w:r>
+        <w:rPr>
+          <w:lang w:val="nl-NL"/>
+        </w:rPr>
+        <w:t>19 - 4 - 2016</w:t>
+      </w:r>
     </w:p>
     <w:p>
       <w:pPr>
@@ -274,7 +286,7 @@
         <w:rPr>
           <w:lang w:val="nl-NL"/>
         </w:rPr>
-        <w:t>is er eigenlijk maar 1</w:t>
+        <w:t>is er eigenlijk maar e</w:t>
       </w:r>
       <w:r>
         <w:rPr>
@@ -377,6 +389,9 @@
       <w:proofErr w:type="spellStart"/>
       <w:r>
         <w:t>vergelijk</w:t>
+      </w:r>
+      <w:r>
+        <w:t>ingen</w:t>
       </w:r>
       <w:proofErr w:type="spellEnd"/>
       <w:r>
@@ -402,16 +417,10 @@
         <w:rPr>
           <w:lang w:val="nl-NL"/>
         </w:rPr>
-        <w:t>K</w:t>
+        <w:t>Keuze</w:t>
       </w:r>
       <w:bookmarkStart w:id="0" w:name="_GoBack"/>
       <w:bookmarkEnd w:id="0"/>
-      <w:r>
-        <w:rPr>
-          <w:lang w:val="nl-NL"/>
-        </w:rPr>
-        <w:t>euze</w:t>
-      </w:r>
     </w:p>
     <w:p>
       <w:pPr>
@@ -439,6 +448,12 @@
         </w:rPr>
         <w:t xml:space="preserve"> om </w:t>
       </w:r>
+      <w:r>
+        <w:rPr>
+          <w:lang w:val="nl-NL"/>
+        </w:rPr>
+        <w:t>te bepalen welke we het leukst en interessant leek, dat kwam uit op het gehele hoofd herkennen en plaatsen.</w:t>
+      </w:r>
     </w:p>
     <w:p>
       <w:pPr>
@@ -467,54 +482,6 @@
           <w:lang w:val="nl-NL"/>
         </w:rPr>
       </w:pPr>
-      <w:r>
-        <w:rPr>
-          <w:lang w:val="nl-NL"/>
-        </w:rPr>
-        <w:t xml:space="preserve">Overal in de code wordt gebruik gemaakt van een array, die zo wordt </w:t>
-      </w:r>
-      <w:proofErr w:type="spellStart"/>
-      <w:r>
-        <w:rPr>
-          <w:lang w:val="nl-NL"/>
-        </w:rPr>
-        <w:t>geinitliaseerd</w:t>
-      </w:r>
-      <w:proofErr w:type="spellEnd"/>
-      <w:r>
-        <w:rPr>
-          <w:lang w:val="nl-NL"/>
-        </w:rPr>
-        <w:t>: new RGB[</w:t>
-      </w:r>
-      <w:proofErr w:type="spellStart"/>
-      <w:r>
-        <w:rPr>
-          <w:lang w:val="nl-NL"/>
-        </w:rPr>
-        <w:t>width</w:t>
-      </w:r>
-      <w:proofErr w:type="spellEnd"/>
-      <w:r>
-        <w:rPr>
-          <w:lang w:val="nl-NL"/>
-        </w:rPr>
-        <w:t>*</w:t>
-      </w:r>
-      <w:proofErr w:type="spellStart"/>
-      <w:r>
-        <w:rPr>
-          <w:lang w:val="nl-NL"/>
-        </w:rPr>
-        <w:t>height</w:t>
-      </w:r>
-      <w:proofErr w:type="spellEnd"/>
-      <w:r>
-        <w:rPr>
-          <w:lang w:val="nl-NL"/>
-        </w:rPr>
-        <w:t>]{RGB{0,0,0}};</w:t>
-      </w:r>
     </w:p>
     <w:p>
       <w:pPr>

</xml_diff>

<commit_message>
Added first start of implementation rapport
</commit_message>
<xml_diff>
--- a/implementatieplannen/working/week2/Implementatieplan template.docx
+++ b/implementatieplannen/working/week2/Implementatieplan template.docx
@@ -419,61 +419,205 @@
         </w:rPr>
         <w:t>Keuze</w:t>
       </w:r>
+    </w:p>
+    <w:p>
+      <w:pPr>
+        <w:rPr>
+          <w:lang w:val="nl-NL"/>
+        </w:rPr>
+      </w:pPr>
+      <w:r>
+        <w:rPr>
+          <w:lang w:val="nl-NL"/>
+        </w:rPr>
+        <w:t xml:space="preserve">We hebben gekozen voor het lokaliseren van het hoofd omdat dat de eerste stap is richting gezichts-herkenning. We hebben alle opdrachten doorgelezen van </w:t>
+      </w:r>
+      <w:proofErr w:type="spellStart"/>
+      <w:r>
+        <w:rPr>
+          <w:lang w:val="nl-NL"/>
+        </w:rPr>
+        <w:t>Vision</w:t>
+      </w:r>
+      <w:proofErr w:type="spellEnd"/>
+      <w:r>
+        <w:rPr>
+          <w:lang w:val="nl-NL"/>
+        </w:rPr>
+        <w:t xml:space="preserve"> om </w:t>
+      </w:r>
+      <w:r>
+        <w:rPr>
+          <w:lang w:val="nl-NL"/>
+        </w:rPr>
+        <w:t>te bepalen welke we het leukst en interessa</w:t>
+      </w:r>
+      <w:r>
+        <w:rPr>
+          <w:lang w:val="nl-NL"/>
+        </w:rPr>
+        <w:t>nt leek, dat kwam uit op de locatie van het hoofd in het plaatje vinden. Dus de linker, rechter en bovenkant van het hoofd bepalen.</w:t>
+      </w:r>
+    </w:p>
+    <w:p>
+      <w:pPr>
+        <w:rPr>
+          <w:lang w:val="nl-NL"/>
+        </w:rPr>
+      </w:pPr>
+    </w:p>
+    <w:p>
+      <w:pPr>
+        <w:pStyle w:val="Kop2"/>
+        <w:rPr>
+          <w:lang w:val="nl-NL"/>
+        </w:rPr>
+      </w:pPr>
+      <w:r>
+        <w:rPr>
+          <w:lang w:val="nl-NL"/>
+        </w:rPr>
+        <w:t>Implementatie</w:t>
+      </w:r>
+    </w:p>
+    <w:p>
+      <w:pPr>
+        <w:rPr>
+          <w:lang w:val="nl-NL"/>
+        </w:rPr>
+      </w:pPr>
+      <w:r>
+        <w:rPr>
+          <w:lang w:val="nl-NL"/>
+        </w:rPr>
+        <w:t>Voor het vinden van de locatie van een hoofd in een afbeelding gaan we de volgende manier gebruiken.</w:t>
+      </w:r>
+    </w:p>
+    <w:p>
+      <w:pPr>
+        <w:pStyle w:val="Kop3"/>
+        <w:rPr>
+          <w:lang w:val="nl-NL"/>
+        </w:rPr>
+      </w:pPr>
+      <w:r>
+        <w:rPr>
+          <w:lang w:val="nl-NL"/>
+        </w:rPr>
+        <w:t>Bovenkant hoofd</w:t>
+      </w:r>
+    </w:p>
+    <w:p>
+      <w:pPr>
+        <w:rPr>
+          <w:lang w:val="nl-NL"/>
+        </w:rPr>
+      </w:pPr>
+      <w:r>
+        <w:rPr>
+          <w:lang w:val="nl-NL"/>
+        </w:rPr>
+        <w:t>Om de bovenkant van het hoofd te bepalen gebruiken we het midden van het plaatje, waar geldt y = 0, x = midden (</w:t>
+      </w:r>
+      <w:proofErr w:type="spellStart"/>
+      <w:r>
+        <w:rPr>
+          <w:lang w:val="nl-NL"/>
+        </w:rPr>
+        <w:t>oftwel</w:t>
+      </w:r>
+      <w:proofErr w:type="spellEnd"/>
+      <w:r>
+        <w:rPr>
+          <w:lang w:val="nl-NL"/>
+        </w:rPr>
+        <w:t>: breedte / 2). Dan controleren we waar de eerste zwarte pixel is als we y ophogen, dus naar beneden gaan. Als links of rechts eerder een zwarte pixel tegenkomt, dan verplaatst het midden en doen we het opnieuw. Dat doen we net zo lang totdat het hoogste punt van het hoofd gevonden is, en daarmee de locatie van de bovenkant van het hoofd.</w:t>
+      </w:r>
+    </w:p>
+    <w:p>
+      <w:pPr>
+        <w:rPr>
+          <w:lang w:val="nl-NL"/>
+        </w:rPr>
+      </w:pPr>
+    </w:p>
+    <w:p>
+      <w:pPr>
+        <w:pStyle w:val="Kop3"/>
+        <w:rPr>
+          <w:lang w:val="nl-NL"/>
+        </w:rPr>
+      </w:pPr>
+      <w:r>
+        <w:rPr>
+          <w:lang w:val="nl-NL"/>
+        </w:rPr>
+        <w:t>Linker en rechterkant</w:t>
+      </w:r>
+      <w:r>
+        <w:rPr>
+          <w:lang w:val="nl-NL"/>
+        </w:rPr>
+        <w:t xml:space="preserve"> van hoofd</w:t>
+      </w:r>
+    </w:p>
+    <w:p>
+      <w:pPr>
+        <w:rPr>
+          <w:lang w:val="nl-NL"/>
+        </w:rPr>
+      </w:pPr>
+      <w:r>
+        <w:rPr>
+          <w:lang w:val="nl-NL"/>
+        </w:rPr>
+        <w:t>Om de linkerkant van het hoofd te bepalen gaan we met stapjes het aantal pixels tellen dat we steeds per X nemen. Dus X begint bij 0, en X hogen we steeds op met een bepaalde marge, meestal 2. De marge is vooraf vastgesteld en maakt niet veel uit. Voor iedere X tellen we het aantal zwarte pixels over de gehele Y lengte.</w:t>
+      </w:r>
+      <w:r>
+        <w:rPr>
+          <w:lang w:val="nl-NL"/>
+        </w:rPr>
+        <w:t xml:space="preserve"> Dus we beginnen met de linkerkant, X=0 tot dat we een locatie vinden die de meeste zwarte pixels heeft.</w:t>
+      </w:r>
+      <w:r>
+        <w:rPr>
+          <w:lang w:val="nl-NL"/>
+        </w:rPr>
+        <w:t xml:space="preserve"> </w:t>
+      </w:r>
+      <w:r>
+        <w:rPr>
+          <w:lang w:val="nl-NL"/>
+        </w:rPr>
+        <w:t xml:space="preserve">Bij de zijkant van het hoofd komen we de meeste zwarte pixels tegen omdat de zijkant van het hoofd een dikke lijn is met veel zwarte pixels die </w:t>
+      </w:r>
+      <w:r>
+        <w:rPr>
+          <w:lang w:val="nl-NL"/>
+        </w:rPr>
+        <w:lastRenderedPageBreak/>
+        <w:t xml:space="preserve">recht onder elkaar staan. Het midden nemen we niet mee, dat is dikke streep in het midden die we niet berekenen omdat we daar vanuit gaan dat de neus en de mond zitten.  </w:t>
+      </w:r>
+    </w:p>
+    <w:p>
+      <w:pPr>
+        <w:rPr>
+          <w:lang w:val="nl-NL"/>
+        </w:rPr>
+      </w:pPr>
+      <w:r>
+        <w:rPr>
+          <w:lang w:val="nl-NL"/>
+        </w:rPr>
+        <w:t>Voor rechts doen we precies het zelfde, alleen dan vanaf de rechterkant.</w:t>
+      </w:r>
       <w:bookmarkStart w:id="0" w:name="_GoBack"/>
       <w:bookmarkEnd w:id="0"/>
-    </w:p>
-    <w:p>
-      <w:pPr>
-        <w:rPr>
-          <w:lang w:val="nl-NL"/>
-        </w:rPr>
-      </w:pPr>
-      <w:r>
-        <w:rPr>
-          <w:lang w:val="nl-NL"/>
-        </w:rPr>
-        <w:t xml:space="preserve">We hebben gekozen voor het lokaliseren van het hoofd omdat dat de eerste stap is richting gezichts-herkenning. We hebben alle opdrachten doorgelezen van </w:t>
-      </w:r>
-      <w:proofErr w:type="spellStart"/>
-      <w:r>
-        <w:rPr>
-          <w:lang w:val="nl-NL"/>
-        </w:rPr>
-        <w:t>Vision</w:t>
-      </w:r>
-      <w:proofErr w:type="spellEnd"/>
-      <w:r>
-        <w:rPr>
-          <w:lang w:val="nl-NL"/>
-        </w:rPr>
-        <w:t xml:space="preserve"> om </w:t>
-      </w:r>
-      <w:r>
-        <w:rPr>
-          <w:lang w:val="nl-NL"/>
-        </w:rPr>
-        <w:t>te bepalen welke we het leukst en interessant leek, dat kwam uit op het gehele hoofd herkennen en plaatsen.</w:t>
-      </w:r>
-    </w:p>
-    <w:p>
-      <w:pPr>
-        <w:rPr>
-          <w:lang w:val="nl-NL"/>
-        </w:rPr>
-      </w:pPr>
-    </w:p>
-    <w:p>
-      <w:pPr>
-        <w:pStyle w:val="Kop2"/>
-        <w:rPr>
-          <w:lang w:val="nl-NL"/>
-        </w:rPr>
-      </w:pPr>
-      <w:r>
-        <w:rPr>
-          <w:lang w:val="nl-NL"/>
-        </w:rPr>
-        <w:t>Implementatie</w:t>
+      <w:r>
+        <w:rPr>
+          <w:lang w:val="nl-NL"/>
+        </w:rPr>
+        <w:t xml:space="preserve"> </w:t>
       </w:r>
     </w:p>
     <w:p>
@@ -1125,7 +1269,6 @@
     <w:next w:val="Standaard"/>
     <w:link w:val="Kop3Char"/>
     <w:uiPriority w:val="9"/>
-    <w:semiHidden/>
     <w:unhideWhenUsed/>
     <w:qFormat/>
     <w:rsid w:val="00DE73A8"/>
@@ -1343,7 +1486,6 @@
     <w:basedOn w:val="Standaardalinea-lettertype"/>
     <w:link w:val="Kop3"/>
     <w:uiPriority w:val="9"/>
-    <w:semiHidden/>
     <w:rsid w:val="00DE73A8"/>
     <w:rPr>
       <w:rFonts w:ascii="Quicksand Book" w:eastAsiaTheme="majorEastAsia" w:hAnsi="Quicksand Book" w:cstheme="majorBidi"/>

</xml_diff>